<commit_message>
added to download corrective form
</commit_message>
<xml_diff>
--- a/appfilled_template.docx
+++ b/appfilled_template.docx
@@ -919,7 +919,7 @@
           </w:tcPr>
           <w:p>
             <w:r>
-              <w:t>{{u1}}</w:t>
+              <w:t>8</w:t>
             </w:r>
           </w:p>
         </w:tc>
@@ -1012,7 +1012,7 @@
           </w:tcPr>
           <w:p>
             <w:r>
-              <w:t>0</w:t>
+              <w:t>None</w:t>
             </w:r>
           </w:p>
         </w:tc>
@@ -1033,7 +1033,7 @@
           </w:tcPr>
           <w:p>
             <w:r>
-              <w:t>16</w:t>
+              <w:t>8</w:t>
             </w:r>
           </w:p>
         </w:tc>
@@ -1088,7 +1088,7 @@
           </w:tcPr>
           <w:p>
             <w:r>
-              <w:t>0</w:t>
+              <w:t>None</w:t>
             </w:r>
           </w:p>
         </w:tc>
@@ -1165,7 +1165,7 @@
           </w:tcPr>
           <w:p>
             <w:r>
-              <w:t>0</w:t>
+              <w:t>None</w:t>
             </w:r>
           </w:p>
         </w:tc>
@@ -1237,7 +1237,7 @@
           </w:tcPr>
           <w:p>
             <w:r>
-              <w:t>0</w:t>
+              <w:t>None</w:t>
             </w:r>
           </w:p>
         </w:tc>
@@ -1311,7 +1311,7 @@
           </w:tcPr>
           <w:p>
             <w:r>
-              <w:t>0</w:t>
+              <w:t>None</w:t>
             </w:r>
           </w:p>
         </w:tc>
@@ -1383,7 +1383,7 @@
           </w:tcPr>
           <w:p>
             <w:r>
-              <w:t>0</w:t>
+              <w:t>None</w:t>
             </w:r>
           </w:p>
         </w:tc>
@@ -1457,7 +1457,7 @@
           </w:tcPr>
           <w:p>
             <w:r>
-              <w:t>0</w:t>
+              <w:t>None</w:t>
             </w:r>
           </w:p>
         </w:tc>
@@ -1531,7 +1531,7 @@
           </w:tcPr>
           <w:p>
             <w:r>
-              <w:t>6</w:t>
+              <w:t>None</w:t>
             </w:r>
           </w:p>
         </w:tc>
@@ -1605,7 +1605,7 @@
           </w:tcPr>
           <w:p>
             <w:r>
-              <w:t>0</w:t>
+              <w:t>None</w:t>
             </w:r>
           </w:p>
         </w:tc>
@@ -1679,7 +1679,7 @@
           </w:tcPr>
           <w:p>
             <w:r>
-              <w:t>0</w:t>
+              <w:t>None</w:t>
             </w:r>
           </w:p>
         </w:tc>
@@ -1753,7 +1753,7 @@
           </w:tcPr>
           <w:p>
             <w:r>
-              <w:t>10</w:t>
+              <w:t>None</w:t>
             </w:r>
           </w:p>
         </w:tc>
@@ -1827,7 +1827,7 @@
           </w:tcPr>
           <w:p>
             <w:r>
-              <w:t>0</w:t>
+              <w:t>None</w:t>
             </w:r>
           </w:p>
         </w:tc>
@@ -1901,7 +1901,7 @@
           </w:tcPr>
           <w:p>
             <w:r>
-              <w:t>0</w:t>
+              <w:t>None</w:t>
             </w:r>
           </w:p>
         </w:tc>
@@ -1999,7 +1999,7 @@
               </w:rPr>
             </w:pPr>
             <w:r>
-              <w:t>0</w:t>
+              <w:t>None</w:t>
             </w:r>
           </w:p>
           <w:p>
@@ -2023,7 +2023,7 @@
           </w:tcPr>
           <w:p>
             <w:r>
-              <w:t>9</w:t>
+              <w:t>6</w:t>
             </w:r>
           </w:p>
         </w:tc>
@@ -2087,7 +2087,7 @@
               </w:rPr>
             </w:pPr>
             <w:r>
-              <w:t>3</w:t>
+              <w:t>None</w:t>
             </w:r>
           </w:p>
           <w:p>
@@ -2171,7 +2171,7 @@
               </w:rPr>
             </w:pPr>
             <w:r>
-              <w:t>4</w:t>
+              <w:t>None</w:t>
             </w:r>
           </w:p>
           <w:p>
@@ -2255,7 +2255,7 @@
               </w:rPr>
             </w:pPr>
             <w:r>
-              <w:t>0</w:t>
+              <w:t>None</w:t>
             </w:r>
           </w:p>
         </w:tc>
@@ -2336,7 +2336,7 @@
               </w:rPr>
             </w:pPr>
             <w:r>
-              <w:t>0</w:t>
+              <w:t>None</w:t>
             </w:r>
           </w:p>
           <w:p>
@@ -2420,7 +2420,7 @@
               </w:rPr>
             </w:pPr>
             <w:r>
-              <w:t>0</w:t>
+              <w:t>None</w:t>
             </w:r>
           </w:p>
           <w:p>
@@ -2580,7 +2580,7 @@
           </w:tcPr>
           <w:p>
             <w:r>
-              <w:t>0</w:t>
+              <w:t>None</w:t>
             </w:r>
           </w:p>
         </w:tc>
@@ -2654,7 +2654,7 @@
           </w:tcPr>
           <w:p>
             <w:r>
-              <w:t>0</w:t>
+              <w:t>None</w:t>
             </w:r>
           </w:p>
         </w:tc>
@@ -2724,7 +2724,7 @@
           </w:tcPr>
           <w:p>
             <w:r>
-              <w:t>0</w:t>
+              <w:t>None</w:t>
             </w:r>
           </w:p>
         </w:tc>
@@ -2794,7 +2794,7 @@
           </w:tcPr>
           <w:p>
             <w:r>
-              <w:t>0</w:t>
+              <w:t>None</w:t>
             </w:r>
           </w:p>
         </w:tc>
@@ -2867,7 +2867,7 @@
           </w:tcPr>
           <w:p>
             <w:r>
-              <w:t>0</w:t>
+              <w:t>None</w:t>
             </w:r>
           </w:p>
         </w:tc>
@@ -3417,7 +3417,7 @@
           </w:tcPr>
           <w:p>
             <w:r>
-              <w:t>16</w:t>
+              <w:t>8</w:t>
             </w:r>
           </w:p>
         </w:tc>
@@ -3427,7 +3427,7 @@
           </w:tcPr>
           <w:p>
             <w:r>
-              <w:t>9</w:t>
+              <w:t>6</w:t>
             </w:r>
           </w:p>
         </w:tc>
@@ -3458,7 +3458,7 @@
           </w:tcPr>
           <w:p>
             <w:r>
-              <w:t>6.1499999999999995</w:t>
+              <w:t>3.3</w:t>
             </w:r>
           </w:p>
         </w:tc>
@@ -3561,7 +3561,7 @@
           </w:tcPr>
           <w:p>
             <w:r>
-              <w:t>4.8</w:t>
+              <w:t>2.4</w:t>
             </w:r>
           </w:p>
         </w:tc>
@@ -3571,7 +3571,7 @@
           </w:tcPr>
           <w:p>
             <w:r>
-              <w:t>1.3499999999999999</w:t>
+              <w:t>0.8999999999999999</w:t>
             </w:r>
           </w:p>
         </w:tc>

</xml_diff>

<commit_message>
resolved bug in faculty's name
</commit_message>
<xml_diff>
--- a/appfilled_template.docx
+++ b/appfilled_template.docx
@@ -3458,7 +3458,7 @@
           </w:tcPr>
           <w:p>
             <w:r>
-              <w:t>11.549999999999999</w:t>
+              <w:t>11.35</w:t>
             </w:r>
           </w:p>
         </w:tc>
@@ -3481,7 +3481,7 @@
           </w:tcPr>
           <w:p>
             <w:r>
-              <w:t>0.3</w:t>
+              <w:t>0.2</w:t>
             </w:r>
           </w:p>
         </w:tc>
@@ -3491,7 +3491,7 @@
           </w:tcPr>
           <w:p>
             <w:r>
-              <w:t>0.3</w:t>
+              <w:t>0.4</w:t>
             </w:r>
           </w:p>
         </w:tc>
@@ -3551,7 +3551,7 @@
           </w:tcPr>
           <w:p>
             <w:r>
-              <w:t>5.3999999999999995</w:t>
+              <w:t>3.6</w:t>
             </w:r>
           </w:p>
         </w:tc>
@@ -3561,7 +3561,7 @@
           </w:tcPr>
           <w:p>
             <w:r>
-              <w:t>4.8</w:t>
+              <w:t>6.4</w:t>
             </w:r>
           </w:p>
         </w:tc>

</xml_diff>

<commit_message>
Dockerized after pdf resolving
</commit_message>
<xml_diff>
--- a/appfilled_template.docx
+++ b/appfilled_template.docx
@@ -939,7 +939,7 @@
           </w:tcPr>
           <w:p>
             <w:r>
-              <w:t>18</w:t>
+              <w:t>0</w:t>
             </w:r>
           </w:p>
         </w:tc>
@@ -1033,7 +1033,7 @@
           </w:tcPr>
           <w:p>
             <w:r>
-              <w:t>16</w:t>
+              <w:t>0</w:t>
             </w:r>
           </w:p>
         </w:tc>
@@ -2023,7 +2023,7 @@
           </w:tcPr>
           <w:p>
             <w:r>
-              <w:t>9</w:t>
+              <w:t>0</w:t>
             </w:r>
           </w:p>
         </w:tc>
@@ -3407,7 +3407,7 @@
           </w:tcPr>
           <w:p>
             <w:r>
-              <w:t>18</w:t>
+              <w:t>0</w:t>
             </w:r>
           </w:p>
         </w:tc>
@@ -3417,7 +3417,7 @@
           </w:tcPr>
           <w:p>
             <w:r>
-              <w:t>16</w:t>
+              <w:t>0</w:t>
             </w:r>
           </w:p>
         </w:tc>
@@ -3427,7 +3427,7 @@
           </w:tcPr>
           <w:p>
             <w:r>
-              <w:t>9</w:t>
+              <w:t>0</w:t>
             </w:r>
           </w:p>
         </w:tc>
@@ -3458,7 +3458,7 @@
           </w:tcPr>
           <w:p>
             <w:r>
-              <w:t>11.35</w:t>
+              <w:t>0.0</w:t>
             </w:r>
           </w:p>
         </w:tc>
@@ -3481,7 +3481,7 @@
           </w:tcPr>
           <w:p>
             <w:r>
-              <w:t>0.2</w:t>
+              <w:t>0.3</w:t>
             </w:r>
           </w:p>
         </w:tc>
@@ -3491,7 +3491,7 @@
           </w:tcPr>
           <w:p>
             <w:r>
-              <w:t>0.4</w:t>
+              <w:t>0.3</w:t>
             </w:r>
           </w:p>
         </w:tc>
@@ -3551,7 +3551,7 @@
           </w:tcPr>
           <w:p>
             <w:r>
-              <w:t>3.6</w:t>
+              <w:t>0.0</w:t>
             </w:r>
           </w:p>
         </w:tc>
@@ -3561,7 +3561,7 @@
           </w:tcPr>
           <w:p>
             <w:r>
-              <w:t>6.4</w:t>
+              <w:t>0.0</w:t>
             </w:r>
           </w:p>
         </w:tc>
@@ -3571,7 +3571,7 @@
           </w:tcPr>
           <w:p>
             <w:r>
-              <w:t>1.3499999999999999</w:t>
+              <w:t>0.0</w:t>
             </w:r>
           </w:p>
         </w:tc>

</xml_diff>